<commit_message>
adding feb 22 slides
</commit_message>
<xml_diff>
--- a/docs/labs/Lab 3.docx
+++ b/docs/labs/Lab 3.docx
@@ -163,23 +163,7 @@
           <w:rFonts w:ascii="Times New Roman" w:eastAsia="Times New Roman" w:hAnsi="Times New Roman" w:cs="Times New Roman"/>
           <w:b/>
         </w:rPr>
-        <w:t xml:space="preserve">Occupations </w:t>
-      </w:r>
-      <w:proofErr w:type="spellStart"/>
-      <w:r>
-        <w:rPr>
-          <w:rFonts w:ascii="Times New Roman" w:eastAsia="Times New Roman" w:hAnsi="Times New Roman" w:cs="Times New Roman"/>
-          <w:b/>
-        </w:rPr>
-        <w:t>dictionary</w:t>
-      </w:r>
-      <w:proofErr w:type="spellEnd"/>
-      <w:r>
-        <w:rPr>
-          <w:rFonts w:ascii="Times New Roman" w:eastAsia="Times New Roman" w:hAnsi="Times New Roman" w:cs="Times New Roman"/>
-          <w:b/>
-        </w:rPr>
-        <w:t xml:space="preserve"> and </w:t>
+        <w:t xml:space="preserve">Occupations dictionary and </w:t>
       </w:r>
       <w:r>
         <w:rPr>
@@ -2715,15 +2699,13 @@
         <w:rPr>
           <w:rFonts w:ascii="Times New Roman" w:eastAsia="Times New Roman" w:hAnsi="Times New Roman" w:cs="Times New Roman"/>
         </w:rPr>
-        <w:t xml:space="preserve"> profile,</w:t>
+        <w:t xml:space="preserve"> profile</w:t>
       </w:r>
       <w:r>
         <w:rPr>
           <w:rFonts w:ascii="Times New Roman" w:eastAsia="Times New Roman" w:hAnsi="Times New Roman" w:cs="Times New Roman"/>
-          <w:b/>
-          <w:bCs/>
-        </w:rPr>
-        <w:t xml:space="preserve">  </w:t>
+        </w:rPr>
+        <w:t xml:space="preserve"> in the white box at the very bottom of the column of behaviors/verbs. That should enter the digits into the column, and then you can press ‘insert this event’ and navigate to the ‘analyze events page.’ </w:t>
       </w:r>
     </w:p>
     <w:p>
@@ -2745,28 +2727,7 @@
           <w:rFonts w:ascii="Times New Roman" w:eastAsia="Times New Roman" w:hAnsi="Times New Roman" w:cs="Times New Roman"/>
           <w:b/>
         </w:rPr>
-        <w:t>Judge</w:t>
-      </w:r>
-      <w:r>
-        <w:rPr>
-          <w:rFonts w:ascii="Times New Roman" w:eastAsia="Times New Roman" w:hAnsi="Times New Roman" w:cs="Times New Roman"/>
-          <w:b/>
-        </w:rPr>
-        <w:t xml:space="preserve"> _______ </w:t>
-      </w:r>
-      <w:r>
-        <w:rPr>
-          <w:rFonts w:ascii="Times New Roman" w:eastAsia="Times New Roman" w:hAnsi="Times New Roman" w:cs="Times New Roman"/>
-          <w:b/>
-        </w:rPr>
-        <w:t>Lawyer</w:t>
-      </w:r>
-      <w:r>
-        <w:rPr>
-          <w:rFonts w:ascii="Times New Roman" w:eastAsia="Times New Roman" w:hAnsi="Times New Roman" w:cs="Times New Roman"/>
-          <w:b/>
-        </w:rPr>
-        <w:t xml:space="preserve"> </w:t>
+        <w:t xml:space="preserve">Judge _______ Lawyer </w:t>
       </w:r>
     </w:p>
     <w:p>
@@ -3851,14 +3812,7 @@
           <w:rFonts w:ascii="Times New Roman" w:eastAsia="Times New Roman" w:hAnsi="Times New Roman" w:cs="Times New Roman"/>
           <w:b/>
         </w:rPr>
-        <w:t xml:space="preserve"> </w:t>
-      </w:r>
-      <w:r>
-        <w:rPr>
-          <w:rFonts w:ascii="Times New Roman" w:eastAsia="Times New Roman" w:hAnsi="Times New Roman" w:cs="Times New Roman"/>
-          <w:b/>
-        </w:rPr>
-        <w:t xml:space="preserve">_______ </w:t>
+        <w:t xml:space="preserve"> _______ </w:t>
       </w:r>
       <w:r>
         <w:rPr>
@@ -4172,6 +4126,7 @@
               <w:rPr>
                 <w:rFonts w:ascii="Times New Roman" w:eastAsia="Times New Roman" w:hAnsi="Times New Roman" w:cs="Times New Roman"/>
               </w:rPr>
+              <w:lastRenderedPageBreak/>
               <w:t>Actor behaviors</w:t>
             </w:r>
           </w:p>
@@ -4285,7 +4240,6 @@
               <w:rPr>
                 <w:rFonts w:ascii="Times New Roman" w:eastAsia="Times New Roman" w:hAnsi="Times New Roman" w:cs="Times New Roman"/>
               </w:rPr>
-              <w:lastRenderedPageBreak/>
               <w:t>Actor labels</w:t>
             </w:r>
           </w:p>
@@ -4734,28 +4688,7 @@
           <w:rFonts w:ascii="Times New Roman" w:eastAsia="Times New Roman" w:hAnsi="Times New Roman" w:cs="Times New Roman"/>
           <w:b/>
         </w:rPr>
-        <w:t xml:space="preserve">Lawyer </w:t>
-      </w:r>
-      <w:r>
-        <w:rPr>
-          <w:rFonts w:ascii="Times New Roman" w:eastAsia="Times New Roman" w:hAnsi="Times New Roman" w:cs="Times New Roman"/>
-          <w:b/>
-        </w:rPr>
-        <w:t xml:space="preserve">_______ </w:t>
-      </w:r>
-      <w:r>
-        <w:rPr>
-          <w:rFonts w:ascii="Times New Roman" w:eastAsia="Times New Roman" w:hAnsi="Times New Roman" w:cs="Times New Roman"/>
-          <w:b/>
-        </w:rPr>
-        <w:t>Judge</w:t>
-      </w:r>
-      <w:r>
-        <w:rPr>
-          <w:rFonts w:ascii="Times New Roman" w:eastAsia="Times New Roman" w:hAnsi="Times New Roman" w:cs="Times New Roman"/>
-          <w:b/>
-        </w:rPr>
-        <w:t xml:space="preserve"> </w:t>
+        <w:t xml:space="preserve">Lawyer _______ Judge </w:t>
       </w:r>
     </w:p>
     <w:p>
@@ -5622,28 +5555,7 @@
           <w:rFonts w:ascii="Times New Roman" w:eastAsia="Times New Roman" w:hAnsi="Times New Roman" w:cs="Times New Roman"/>
           <w:b/>
         </w:rPr>
-        <w:t xml:space="preserve">Lawyer </w:t>
-      </w:r>
-      <w:r>
-        <w:rPr>
-          <w:rFonts w:ascii="Times New Roman" w:eastAsia="Times New Roman" w:hAnsi="Times New Roman" w:cs="Times New Roman"/>
-          <w:b/>
-        </w:rPr>
-        <w:t xml:space="preserve">_______ </w:t>
-      </w:r>
-      <w:r>
-        <w:rPr>
-          <w:rFonts w:ascii="Times New Roman" w:eastAsia="Times New Roman" w:hAnsi="Times New Roman" w:cs="Times New Roman"/>
-          <w:b/>
-        </w:rPr>
-        <w:t>Paralegal</w:t>
-      </w:r>
-      <w:r>
-        <w:rPr>
-          <w:rFonts w:ascii="Times New Roman" w:eastAsia="Times New Roman" w:hAnsi="Times New Roman" w:cs="Times New Roman"/>
-          <w:b/>
-        </w:rPr>
-        <w:t xml:space="preserve"> </w:t>
+        <w:t xml:space="preserve">Lawyer _______ Paralegal </w:t>
       </w:r>
     </w:p>
     <w:p>
@@ -6510,28 +6422,7 @@
           <w:rFonts w:ascii="Times New Roman" w:eastAsia="Times New Roman" w:hAnsi="Times New Roman" w:cs="Times New Roman"/>
           <w:b/>
         </w:rPr>
-        <w:t xml:space="preserve">Paralegal </w:t>
-      </w:r>
-      <w:r>
-        <w:rPr>
-          <w:rFonts w:ascii="Times New Roman" w:eastAsia="Times New Roman" w:hAnsi="Times New Roman" w:cs="Times New Roman"/>
-          <w:b/>
-        </w:rPr>
-        <w:t xml:space="preserve">_______ </w:t>
-      </w:r>
-      <w:r>
-        <w:rPr>
-          <w:rFonts w:ascii="Times New Roman" w:eastAsia="Times New Roman" w:hAnsi="Times New Roman" w:cs="Times New Roman"/>
-          <w:b/>
-        </w:rPr>
-        <w:t>Judge</w:t>
-      </w:r>
-      <w:r>
-        <w:rPr>
-          <w:rFonts w:ascii="Times New Roman" w:eastAsia="Times New Roman" w:hAnsi="Times New Roman" w:cs="Times New Roman"/>
-          <w:b/>
-        </w:rPr>
-        <w:t xml:space="preserve"> </w:t>
+        <w:t xml:space="preserve">Paralegal _______ Judge </w:t>
       </w:r>
     </w:p>
     <w:p>
@@ -6837,6 +6728,7 @@
               <w:rPr>
                 <w:rFonts w:ascii="Times New Roman" w:eastAsia="Times New Roman" w:hAnsi="Times New Roman" w:cs="Times New Roman"/>
               </w:rPr>
+              <w:lastRenderedPageBreak/>
               <w:t>Actor behaviors</w:t>
             </w:r>
           </w:p>
@@ -6950,7 +6842,6 @@
               <w:rPr>
                 <w:rFonts w:ascii="Times New Roman" w:eastAsia="Times New Roman" w:hAnsi="Times New Roman" w:cs="Times New Roman"/>
               </w:rPr>
-              <w:lastRenderedPageBreak/>
               <w:t>Actor labels</w:t>
             </w:r>
           </w:p>
@@ -7399,28 +7290,7 @@
           <w:rFonts w:ascii="Times New Roman" w:eastAsia="Times New Roman" w:hAnsi="Times New Roman" w:cs="Times New Roman"/>
           <w:b/>
         </w:rPr>
-        <w:t xml:space="preserve">Paralegal </w:t>
-      </w:r>
-      <w:r>
-        <w:rPr>
-          <w:rFonts w:ascii="Times New Roman" w:eastAsia="Times New Roman" w:hAnsi="Times New Roman" w:cs="Times New Roman"/>
-          <w:b/>
-        </w:rPr>
-        <w:t xml:space="preserve">_______ </w:t>
-      </w:r>
-      <w:r>
-        <w:rPr>
-          <w:rFonts w:ascii="Times New Roman" w:eastAsia="Times New Roman" w:hAnsi="Times New Roman" w:cs="Times New Roman"/>
-          <w:b/>
-        </w:rPr>
-        <w:t>Lawyer</w:t>
-      </w:r>
-      <w:r>
-        <w:rPr>
-          <w:rFonts w:ascii="Times New Roman" w:eastAsia="Times New Roman" w:hAnsi="Times New Roman" w:cs="Times New Roman"/>
-          <w:b/>
-        </w:rPr>
-        <w:t xml:space="preserve"> </w:t>
+        <w:t xml:space="preserve">Paralegal _______ Lawyer </w:t>
       </w:r>
     </w:p>
     <w:p>
@@ -8304,7 +8174,19 @@
         <w:rPr>
           <w:rFonts w:ascii="Times New Roman" w:eastAsia="Times New Roman" w:hAnsi="Times New Roman" w:cs="Times New Roman"/>
         </w:rPr>
-        <w:t xml:space="preserve">How do the predicted behaviors to occur within these healthcare dyads follow what you would expect? </w:t>
+        <w:t xml:space="preserve">How do the predicted behaviors to occur within these </w:t>
+      </w:r>
+      <w:r>
+        <w:rPr>
+          <w:rFonts w:ascii="Times New Roman" w:eastAsia="Times New Roman" w:hAnsi="Times New Roman" w:cs="Times New Roman"/>
+        </w:rPr>
+        <w:t xml:space="preserve">legal </w:t>
+      </w:r>
+      <w:r>
+        <w:rPr>
+          <w:rFonts w:ascii="Times New Roman" w:eastAsia="Times New Roman" w:hAnsi="Times New Roman" w:cs="Times New Roman"/>
+        </w:rPr>
+        <w:t xml:space="preserve">dyads follow what you would expect? </w:t>
       </w:r>
     </w:p>
     <w:p>
@@ -8321,7 +8203,19 @@
         <w:rPr>
           <w:rFonts w:ascii="Times New Roman" w:eastAsia="Times New Roman" w:hAnsi="Times New Roman" w:cs="Times New Roman"/>
         </w:rPr>
-        <w:t xml:space="preserve">Do the resulting emotions and behaviors of the identities have implications for healthcare interactions? </w:t>
+        <w:t>Do the resulting emotions and behaviors of the identities have implications for interactions</w:t>
+      </w:r>
+      <w:r>
+        <w:rPr>
+          <w:rFonts w:ascii="Times New Roman" w:eastAsia="Times New Roman" w:hAnsi="Times New Roman" w:cs="Times New Roman"/>
+        </w:rPr>
+        <w:t xml:space="preserve"> in legal settings</w:t>
+      </w:r>
+      <w:r>
+        <w:rPr>
+          <w:rFonts w:ascii="Times New Roman" w:eastAsia="Times New Roman" w:hAnsi="Times New Roman" w:cs="Times New Roman"/>
+        </w:rPr>
+        <w:t xml:space="preserve">? </w:t>
       </w:r>
     </w:p>
     <w:p>

</xml_diff>